<commit_message>
vasy and multiword pali
</commit_message>
<xml_diff>
--- a/_resources/book-data/niknib/niknib.docx
+++ b/_resources/book-data/niknib/niknib.docx
@@ -264,7 +264,17 @@
       </w:pPr>
       <w:r>
         <w:rPr/>
-        <w:t xml:space="preserve">The only way of moving towards consensus on the controversial subject of the nature of Nibbāna is by appealing to the sole source of authority common to practically all Buddhists: the Nikāyas/Āgamas. In the present paper I will first give an overview of the usage of the term Nibbāna in the Nikāyas. I will then argue that, according to the Nikāyas, Nibbāna cannot be regarded as a self. Next, I will point out that the Nikāyas do not see Nibbāna as a form of consciousness, including such exceptional kinds of consciousness as </w:t>
+        <w:t xml:space="preserve">The only way of moving towards consensus on the controversial subject of the nature of Nibbāna is by appealing to the sole source of authority common to practically all Buddhists: the </w:t>
+      </w:r>
+      <w:r>
+        <w:rPr>
+          <w:rStyle w:val="wwc-sesame"/>
+        </w:rPr>
+        <w:t>Nikāyas/Āgamas</w:t>
+      </w:r>
+      <w:r>
+        <w:rPr/>
+        <w:t xml:space="preserve">. In the present paper I will first give an overview of the usage of the term Nibbāna in the Nikāyas. I will then argue that, according to the Nikāyas, Nibbāna cannot be regarded as a self. Next, I will point out that the Nikāyas do not see Nibbāna as a form of consciousness, including such exceptional kinds of consciousness as </w:t>
       </w:r>
       <w:r>
         <w:rPr>
@@ -10199,7 +10209,14 @@
       <w:r>
         <w:rPr/>
         <w:tab/>
-        <w:t>Most of the quotes found in this paper are taken from existing translations (see the bibliography at the end of this paper). Occasionally, where existing translations did not seem satisfactory, I have supplied my own. I have indicated all such instances. I have sometimes supplied Pali words and phrases for clarification.</w:t>
+        <w:t xml:space="preserve">Most of the quotes found in this paper are taken from existing translations (see the bibliography at the end of this paper). Occasionally, where existing translations did not seem satisfactory, I have supplied my own. I have indicated all such instances. I have sometimes supplied Pali words and phrases for clarification. </w:t>
+      </w:r>
+      <w:r>
+        <w:rPr>
+          <w:i/>
+          <w:iCs/>
+        </w:rPr>
+        <w:t>[ed: as with all tMS editions, we also give the original pāli and sutta translations from suttacentral.net]</w:t>
       </w:r>
     </w:p>
   </w:footnote>
@@ -10556,7 +10573,19 @@
       </w:r>
       <w:r>
         <w:rPr/>
-        <w:t>-ship is called Nibbāna ‘with residue remaining’ Iti 44:3.1–3.5, the residue being the experience of ‘what is agreeable and disagreeable … pleasure and pain (</w:t>
+        <w:t xml:space="preserve">-ship is called Nibbāna ‘with residue remaining’ </w:t>
+      </w:r>
+      <w:hyperlink r:id="rId11">
+        <w:r>
+          <w:rPr>
+            <w:rStyle w:val="Hyperlink"/>
+          </w:rPr>
+          <w:t>Iti 44:3.1–3.5</w:t>
+        </w:r>
+      </w:hyperlink>
+      <w:r>
+        <w:rPr/>
+        <w:t>, the residue being the experience of ‘what is agreeable and disagreeable … pleasure and pain (</w:t>
       </w:r>
       <w:r>
         <w:rPr>
@@ -10597,7 +10626,7 @@
         <w:tab/>
         <w:t xml:space="preserve">The literal meaning of Nibbāna is ‘extinguishment’. (Alternatively, Nibbāna could perhaps be translated as ‘extinction’. However, ‘extinction’ has such negative connotations in English—connotations that obviously do not pertain to Nibbāna—that ‘extinguishment’ seems more appropriate). Nibbāna as the destruction of lust, hatred and delusion is therefore simply the permanent extinguishing of these three defilements. In fact, Nibbāna is a relative term in the suttas, its precise connotation depending on what is being extinguished. At </w:t>
       </w:r>
-      <w:hyperlink r:id="rId11">
+      <w:hyperlink r:id="rId12">
         <w:r>
           <w:rPr>
             <w:rStyle w:val="Hyperlink"/>
@@ -10609,7 +10638,7 @@
         <w:rPr/>
         <w:t xml:space="preserve">, </w:t>
       </w:r>
-      <w:hyperlink r:id="rId12">
+      <w:hyperlink r:id="rId13">
         <w:r>
           <w:rPr>
             <w:rStyle w:val="Hyperlink"/>
@@ -10621,7 +10650,7 @@
         <w:rPr/>
         <w:t xml:space="preserve">, </w:t>
       </w:r>
-      <w:hyperlink r:id="rId13">
+      <w:hyperlink r:id="rId14">
         <w:r>
           <w:rPr>
             <w:rStyle w:val="Hyperlink"/>
@@ -10633,7 +10662,7 @@
         <w:rPr/>
         <w:t xml:space="preserve">, </w:t>
       </w:r>
-      <w:hyperlink r:id="rId14">
+      <w:hyperlink r:id="rId15">
         <w:r>
           <w:rPr>
             <w:rStyle w:val="Hyperlink"/>
@@ -10645,7 +10674,7 @@
         <w:rPr/>
         <w:t xml:space="preserve"> and </w:t>
       </w:r>
-      <w:hyperlink r:id="rId15">
+      <w:hyperlink r:id="rId16">
         <w:r>
           <w:rPr>
             <w:rStyle w:val="Hyperlink"/>
@@ -10833,7 +10862,7 @@
         <w:rPr/>
         <w:t xml:space="preserve"> is the commentarial interpretation. In contrast to this, a verse at </w:t>
       </w:r>
-      <w:hyperlink r:id="rId16">
+      <w:hyperlink r:id="rId17">
         <w:r>
           <w:rPr>
             <w:rStyle w:val="Hyperlink"/>
@@ -11115,7 +11144,7 @@
         <w:tab/>
         <w:t xml:space="preserve">Nibbāna cannot simply be classified as a mind object—with the corresponding consciousness being mind-consciousness—since all mind objects and their corresponding objects are said to be impermanent and suffering; see e.g. </w:t>
       </w:r>
-      <w:hyperlink r:id="rId17">
+      <w:hyperlink r:id="rId18">
         <w:r>
           <w:rPr>
             <w:rStyle w:val="Hyperlink"/>
@@ -11135,9 +11164,19 @@
       </w:r>
       <w:r>
         <w:rPr/>
-        <w:t xml:space="preserve"> contains a large number of suttas that directly state that mental phenomena (dhammas) are suffering. These statements often have an almost equational quality. And there is no clear statement anywhere in the suttas that there are any exceptions to this. In fact the six senses together with their six objects are called ‘the all’ (</w:t>
-      </w:r>
-      <w:hyperlink r:id="rId18">
+        <w:t xml:space="preserve"> contains a large number of suttas that directly state that mental phenomena (</w:t>
+      </w:r>
+      <w:r>
+        <w:rPr>
+          <w:rStyle w:val="wwc-pali"/>
+        </w:rPr>
+        <w:t>dhammas</w:t>
+      </w:r>
+      <w:r>
+        <w:rPr/>
+        <w:t>) are suffering. These statements often have an almost equational quality. And there is no clear statement anywhere in the suttas that there are any exceptions to this. In fact the six senses together with their six objects are called ‘the all’ (</w:t>
+      </w:r>
+      <w:hyperlink r:id="rId19">
         <w:r>
           <w:rPr>
             <w:rStyle w:val="Hyperlink"/>
@@ -11159,7 +11198,7 @@
         <w:rPr/>
         <w:t xml:space="preserve">, </w:t>
       </w:r>
-      <w:hyperlink r:id="rId19">
+      <w:hyperlink r:id="rId20">
         <w:r>
           <w:rPr>
             <w:rStyle w:val="Hyperlink"/>
@@ -11229,7 +11268,7 @@
         <w:rPr/>
         <w:t xml:space="preserve"> to be an equational sentence: ‘the cessation of existence is Nibbāna’. On this reading, the expression is clearly an idea about Nibbāna, not a direct reference to it. If instead one were to translate this phrase as two words in apposition, ‘the cessation of existence, Nibbāna’, then this would be a direct reference to Nibbāna and one would have to conclude that the phrase concerns a direct perception of Nibbāna. There are other suttas (</w:t>
       </w:r>
-      <w:hyperlink r:id="rId20">
+      <w:hyperlink r:id="rId21">
         <w:r>
           <w:rPr>
             <w:rStyle w:val="Hyperlink"/>
@@ -11241,7 +11280,7 @@
         <w:rPr/>
         <w:t xml:space="preserve">, </w:t>
       </w:r>
-      <w:hyperlink r:id="rId21">
+      <w:hyperlink r:id="rId22">
         <w:r>
           <w:rPr>
             <w:rStyle w:val="Hyperlink"/>
@@ -11253,7 +11292,7 @@
         <w:rPr/>
         <w:t xml:space="preserve">, </w:t>
       </w:r>
-      <w:hyperlink r:id="rId22">
+      <w:hyperlink r:id="rId23">
         <w:r>
           <w:rPr>
             <w:rStyle w:val="Hyperlink"/>
@@ -11265,7 +11304,7 @@
         <w:rPr/>
         <w:t xml:space="preserve">, and </w:t>
       </w:r>
-      <w:hyperlink r:id="rId23">
+      <w:hyperlink r:id="rId24">
         <w:r>
           <w:rPr>
             <w:rStyle w:val="Hyperlink"/>
@@ -11455,7 +11494,7 @@
         <w:tab/>
         <w:t xml:space="preserve">The translation is based on </w:t>
       </w:r>
-      <w:hyperlink r:id="rId24">
+      <w:hyperlink r:id="rId25">
         <w:r>
           <w:rPr>
             <w:rStyle w:val="Hyperlink"/>
@@ -11467,7 +11506,7 @@
         <w:rPr/>
         <w:t xml:space="preserve"> of a similar passage at </w:t>
       </w:r>
-      <w:hyperlink r:id="rId25">
+      <w:hyperlink r:id="rId26">
         <w:r>
           <w:rPr>
             <w:rStyle w:val="Hyperlink"/>
@@ -11705,7 +11744,7 @@
         <w:rPr/>
         <w:t>, ‘stable’ (</w:t>
       </w:r>
-      <w:hyperlink r:id="rId26">
+      <w:hyperlink r:id="rId27">
         <w:r>
           <w:rPr>
             <w:rStyle w:val="Hyperlink"/>
@@ -11766,7 +11805,7 @@
         <w:rPr/>
         <w:t xml:space="preserve">) at </w:t>
       </w:r>
-      <w:hyperlink r:id="rId27">
+      <w:hyperlink r:id="rId28">
         <w:r>
           <w:rPr>
             <w:rStyle w:val="Hyperlink"/>
@@ -11856,7 +11895,7 @@
         <w:rPr/>
         <w:t xml:space="preserve">An interesting passage in this context is found at </w:t>
       </w:r>
-      <w:hyperlink r:id="rId28">
+      <w:hyperlink r:id="rId29">
         <w:r>
           <w:rPr>
             <w:rStyle w:val="Hyperlink"/>
@@ -11924,7 +11963,7 @@
         <w:rPr/>
         <w:t xml:space="preserve">But the passage at </w:t>
       </w:r>
-      <w:hyperlink r:id="rId29">
+      <w:hyperlink r:id="rId30">
         <w:r>
           <w:rPr>
             <w:rStyle w:val="Hyperlink"/>
@@ -11985,7 +12024,7 @@
         <w:rPr/>
         <w:t xml:space="preserve">)’, see </w:t>
       </w:r>
-      <w:hyperlink r:id="rId30">
+      <w:hyperlink r:id="rId31">
         <w:r>
           <w:rPr>
             <w:rStyle w:val="Hyperlink"/>
@@ -12064,7 +12103,7 @@
         <w:rPr/>
         <w:t xml:space="preserve"> at </w:t>
       </w:r>
-      <w:hyperlink r:id="rId31">
+      <w:hyperlink r:id="rId32">
         <w:r>
           <w:rPr>
             <w:rStyle w:val="Hyperlink"/>
@@ -12115,7 +12154,7 @@
         <w:rPr/>
         <w:t xml:space="preserve">)’ is again in direct contrast to the description of Nibbāna at </w:t>
       </w:r>
-      <w:hyperlink r:id="rId32">
+      <w:hyperlink r:id="rId33">
         <w:r>
           <w:rPr>
             <w:rStyle w:val="Hyperlink"/>
@@ -12722,7 +12761,7 @@
         <w:rPr/>
         <w:t xml:space="preserve"> is also found on its own, specifically at </w:t>
       </w:r>
-      <w:hyperlink r:id="rId33">
+      <w:hyperlink r:id="rId34">
         <w:r>
           <w:rPr>
             <w:rStyle w:val="Hyperlink"/>
@@ -12734,7 +12773,7 @@
         <w:rPr/>
         <w:t xml:space="preserve">, </w:t>
       </w:r>
-      <w:hyperlink r:id="rId34">
+      <w:hyperlink r:id="rId35">
         <w:r>
           <w:rPr>
             <w:rStyle w:val="Hyperlink"/>
@@ -12746,7 +12785,7 @@
         <w:rPr/>
         <w:t xml:space="preserve"> and </w:t>
       </w:r>
-      <w:hyperlink r:id="rId35">
+      <w:hyperlink r:id="rId36">
         <w:r>
           <w:rPr>
             <w:rStyle w:val="Hyperlink"/>
@@ -12778,7 +12817,7 @@
         <w:rPr/>
         <w:t xml:space="preserve"> is equivalent to Nibbāna. Of the altogether 32 synonyms for Nibbāna found at </w:t>
       </w:r>
-      <w:hyperlink r:id="rId36">
+      <w:hyperlink r:id="rId37">
         <w:r>
           <w:rPr>
             <w:rStyle w:val="Hyperlink"/>
@@ -12790,7 +12829,7 @@
         <w:rPr/>
         <w:t xml:space="preserve">, </w:t>
       </w:r>
-      <w:hyperlink r:id="rId37">
+      <w:hyperlink r:id="rId38">
         <w:r>
           <w:rPr>
             <w:rStyle w:val="Hyperlink"/>
@@ -12802,7 +12841,7 @@
         <w:rPr/>
         <w:t xml:space="preserve"> &amp; </w:t>
       </w:r>
-      <w:hyperlink r:id="rId38">
+      <w:hyperlink r:id="rId39">
         <w:r>
           <w:rPr>
             <w:rStyle w:val="Hyperlink"/>
@@ -12824,7 +12863,7 @@
         <w:rPr/>
         <w:t xml:space="preserve"> is used as a synonym for Nibbāna at </w:t>
       </w:r>
-      <w:hyperlink r:id="rId39">
+      <w:hyperlink r:id="rId40">
         <w:r>
           <w:rPr>
             <w:rStyle w:val="Hyperlink"/>
@@ -12905,7 +12944,7 @@
         <w:rPr/>
         <w:t xml:space="preserve">It is not immediately clear whether the second passage quoted above, </w:t>
       </w:r>
-      <w:hyperlink r:id="rId40">
+      <w:hyperlink r:id="rId41">
         <w:r>
           <w:rPr>
             <w:rStyle w:val="Hyperlink"/>
@@ -12927,7 +12966,7 @@
         <w:rPr/>
         <w:t xml:space="preserve"> treats it as verse but most Pali versions of the same passage seem to treat it as part of the prose. However, Ven. Bhikkhu Bodhi informs me (private communication) that the passage at </w:t>
       </w:r>
-      <w:hyperlink r:id="rId41">
+      <w:hyperlink r:id="rId42">
         <w:r>
           <w:rPr>
             <w:rStyle w:val="Hyperlink"/>
@@ -13056,7 +13095,7 @@
         <w:rPr/>
         <w:t xml:space="preserve">) consciousness’ (e.g. at </w:t>
       </w:r>
-      <w:hyperlink r:id="rId42">
+      <w:hyperlink r:id="rId43">
         <w:r>
           <w:rPr>
             <w:rStyle w:val="Hyperlink"/>
@@ -13156,7 +13195,7 @@
         <w:rPr/>
         <w:t xml:space="preserve"> meditation at </w:t>
       </w:r>
-      <w:hyperlink r:id="rId43">
+      <w:hyperlink r:id="rId44">
         <w:r>
           <w:rPr>
             <w:rStyle w:val="Hyperlink"/>
@@ -13178,7 +13217,7 @@
         <w:rPr/>
         <w:t xml:space="preserve"> more generally at </w:t>
       </w:r>
-      <w:hyperlink r:id="rId44">
+      <w:hyperlink r:id="rId45">
         <w:r>
           <w:rPr>
             <w:rStyle w:val="Hyperlink"/>
@@ -13229,7 +13268,7 @@
         <w:rPr/>
         <w:t xml:space="preserve"> does not seem to be used in this sense. See for example </w:t>
       </w:r>
-      <w:hyperlink r:id="rId45">
+      <w:hyperlink r:id="rId46">
         <w:r>
           <w:rPr>
             <w:rStyle w:val="Hyperlink"/>
@@ -13241,7 +13280,7 @@
         <w:rPr/>
         <w:t xml:space="preserve"> and </w:t>
       </w:r>
-      <w:hyperlink r:id="rId46">
+      <w:hyperlink r:id="rId47">
         <w:r>
           <w:rPr>
             <w:rStyle w:val="Hyperlink"/>
@@ -13282,7 +13321,7 @@
         <w:rPr/>
         <w:t xml:space="preserve">It might be objected that the lead-up to the verses at </w:t>
       </w:r>
-      <w:hyperlink r:id="rId47">
+      <w:hyperlink r:id="rId48">
         <w:r>
           <w:rPr>
             <w:rStyle w:val="Hyperlink"/>
@@ -13294,7 +13333,7 @@
         <w:rPr/>
         <w:t xml:space="preserve"> only contains one question. Why would the Buddha reformulate a single question into two? According to </w:t>
       </w:r>
-      <w:hyperlink r:id="rId48">
+      <w:hyperlink r:id="rId49">
         <w:r>
           <w:rPr>
             <w:rStyle w:val="Hyperlink"/>
@@ -13364,7 +13403,7 @@
         <w:tab/>
         <w:t xml:space="preserve">Taking this verse in isolation, the most obvious candidate for this would be the immaterial attainments. But the use elsewhere of the phrase ‘where earth, water, fire and air find no footing’ (see in particular </w:t>
       </w:r>
-      <w:hyperlink r:id="rId49">
+      <w:hyperlink r:id="rId50">
         <w:r>
           <w:rPr>
             <w:rStyle w:val="Hyperlink"/>
@@ -13376,7 +13415,7 @@
         <w:rPr/>
         <w:t xml:space="preserve"> and </w:t>
       </w:r>
-      <w:hyperlink r:id="rId50">
+      <w:hyperlink r:id="rId51">
         <w:r>
           <w:rPr>
             <w:rStyle w:val="Hyperlink"/>
@@ -13570,7 +13609,7 @@
         <w:tab/>
         <w:t xml:space="preserve">There are, in fact, good reasons for questioning whether this passage should be included in our analysis at all, since the reading in the above </w:t>
       </w:r>
-      <w:hyperlink r:id="rId51">
+      <w:hyperlink r:id="rId52">
         <w:r>
           <w:rPr>
             <w:rStyle w:val="Hyperlink"/>
@@ -13592,7 +13631,7 @@
         <w:rPr/>
         <w:t xml:space="preserve">, footnote 162 to </w:t>
       </w:r>
-      <w:hyperlink r:id="rId52">
+      <w:hyperlink r:id="rId53">
         <w:r>
           <w:rPr>
             <w:rStyle w:val="Hyperlink"/>
@@ -13624,7 +13663,7 @@
         <w:rPr/>
         <w:t xml:space="preserve">.) Given this uncertainty in the reading, it would be quite reasonable, maybe even preferable, to leave the passage at </w:t>
       </w:r>
-      <w:hyperlink r:id="rId53">
+      <w:hyperlink r:id="rId54">
         <w:r>
           <w:rPr>
             <w:rStyle w:val="Hyperlink"/>
@@ -13724,7 +13763,7 @@
         <w:rPr/>
         <w:t xml:space="preserve"> referred to at </w:t>
       </w:r>
-      <w:hyperlink r:id="rId54">
+      <w:hyperlink r:id="rId55">
         <w:r>
           <w:rPr>
             <w:rStyle w:val="Hyperlink"/>
@@ -13736,7 +13775,7 @@
         <w:rPr/>
         <w:t xml:space="preserve">, </w:t>
       </w:r>
-      <w:hyperlink r:id="rId55">
+      <w:hyperlink r:id="rId56">
         <w:r>
           <w:rPr>
             <w:rStyle w:val="Hyperlink"/>
@@ -13748,7 +13787,7 @@
         <w:rPr/>
         <w:t xml:space="preserve">, </w:t>
       </w:r>
-      <w:hyperlink r:id="rId56">
+      <w:hyperlink r:id="rId57">
         <w:r>
           <w:rPr>
             <w:rStyle w:val="Hyperlink"/>
@@ -13760,7 +13799,7 @@
         <w:rPr/>
         <w:t xml:space="preserve">, and </w:t>
       </w:r>
-      <w:hyperlink r:id="rId57">
+      <w:hyperlink r:id="rId58">
         <w:r>
           <w:rPr>
             <w:rStyle w:val="Hyperlink"/>
@@ -13996,7 +14035,7 @@
         <w:rPr/>
         <w:t xml:space="preserve">-ship as opposed to final Nibbāna. See for instance </w:t>
       </w:r>
-      <w:hyperlink r:id="rId58">
+      <w:hyperlink r:id="rId59">
         <w:r>
           <w:rPr>
             <w:rStyle w:val="Hyperlink"/>
@@ -14034,7 +14073,7 @@
         <w:rPr/>
         <w:t xml:space="preserve"> also recurs at </w:t>
       </w:r>
-      <w:hyperlink r:id="rId59">
+      <w:hyperlink r:id="rId60">
         <w:r>
           <w:rPr>
             <w:rStyle w:val="Hyperlink"/>
@@ -14086,7 +14125,7 @@
         <w:rPr/>
         <w:t xml:space="preserve">, ‘unestablished’, as discussed above. For further discussion of </w:t>
       </w:r>
-      <w:hyperlink r:id="rId60">
+      <w:hyperlink r:id="rId61">
         <w:r>
           <w:rPr>
             <w:rStyle w:val="Hyperlink"/>
@@ -14375,7 +14414,7 @@
         <w:rPr/>
         <w:t xml:space="preserve"> seems to mean ‘thought’ in the standard description of thought-reading, e.g. at </w:t>
       </w:r>
-      <w:hyperlink r:id="rId61">
+      <w:hyperlink r:id="rId62">
         <w:r>
           <w:rPr>
             <w:rStyle w:val="Hyperlink"/>
@@ -14495,7 +14534,7 @@
         <w:rPr/>
         <w:t xml:space="preserve">, </w:t>
       </w:r>
-      <w:hyperlink r:id="rId62">
+      <w:hyperlink r:id="rId63">
         <w:r>
           <w:rPr>
             <w:rStyle w:val="Hyperlink"/>
@@ -14719,7 +14758,7 @@
         <w:pStyle w:val="FootnoteText"/>
         <w:rPr/>
       </w:pPr>
-      <w:hyperlink r:id="rId63">
+      <w:hyperlink r:id="rId64">
         <w:r>
           <w:rPr>
             <w:rStyle w:val="Hyperlink"/>
@@ -14781,7 +14820,7 @@
         <w:rPr/>
         <w:t xml:space="preserve"> is used in its place; see </w:t>
       </w:r>
-      <w:hyperlink r:id="rId64">
+      <w:hyperlink r:id="rId65">
         <w:r>
           <w:rPr>
             <w:rStyle w:val="Hyperlink"/>
@@ -14853,7 +14892,7 @@
         <w:rPr/>
         <w:t xml:space="preserve">, footnote 168 to </w:t>
       </w:r>
-      <w:hyperlink r:id="rId65">
+      <w:hyperlink r:id="rId66">
         <w:r>
           <w:rPr>
             <w:rStyle w:val="Hyperlink"/>
@@ -15118,7 +15157,7 @@
         <w:rPr/>
         <w:t xml:space="preserve">) is also occasionally said to be ‘freed’; see in particular </w:t>
       </w:r>
-      <w:hyperlink r:id="rId66">
+      <w:hyperlink r:id="rId67">
         <w:r>
           <w:rPr>
             <w:rStyle w:val="Hyperlink"/>
@@ -15130,7 +15169,7 @@
         <w:rPr/>
         <w:t xml:space="preserve"> &amp; </w:t>
       </w:r>
-      <w:hyperlink r:id="rId67">
+      <w:hyperlink r:id="rId68">
         <w:r>
           <w:rPr>
             <w:rStyle w:val="Hyperlink"/>
@@ -15191,7 +15230,7 @@
         <w:rPr/>
         <w:t xml:space="preserve"> (</w:t>
       </w:r>
-      <w:hyperlink r:id="rId68">
+      <w:hyperlink r:id="rId69">
         <w:r>
           <w:rPr>
             <w:rStyle w:val="Hyperlink"/>
@@ -15203,7 +15242,7 @@
         <w:rPr/>
         <w:t xml:space="preserve"> / </w:t>
       </w:r>
-      <w:hyperlink r:id="rId69">
+      <w:hyperlink r:id="rId70">
         <w:r>
           <w:rPr>
             <w:rStyle w:val="Hyperlink"/>
@@ -15215,7 +15254,7 @@
         <w:rPr/>
         <w:t xml:space="preserve"> / </w:t>
       </w:r>
-      <w:hyperlink r:id="rId70">
+      <w:hyperlink r:id="rId71">
         <w:r>
           <w:rPr>
             <w:rStyle w:val="Hyperlink"/>
@@ -15510,7 +15549,7 @@
         <w:t xml:space="preserve">(transl. Brahmāli) </w:t>
         <w:br/>
       </w:r>
-      <w:hyperlink r:id="rId71">
+      <w:hyperlink r:id="rId72">
         <w:r>
           <w:rPr>
             <w:rStyle w:val="Hyperlink"/>
@@ -15576,7 +15615,7 @@
         <w:t xml:space="preserve">(transl. Brahmāli) </w:t>
         <w:br/>
       </w:r>
-      <w:hyperlink r:id="rId72">
+      <w:hyperlink r:id="rId73">
         <w:r>
           <w:rPr>
             <w:rStyle w:val="Hyperlink"/>
@@ -15710,7 +15749,7 @@
         <w:rPr/>
         <w:t xml:space="preserve">; cf. </w:t>
       </w:r>
-      <w:hyperlink r:id="rId73">
+      <w:hyperlink r:id="rId74">
         <w:r>
           <w:rPr>
             <w:rStyle w:val="Hyperlink"/>
@@ -15722,7 +15761,7 @@
         <w:rPr/>
         <w:t xml:space="preserve">, </w:t>
       </w:r>
-      <w:hyperlink r:id="rId74">
+      <w:hyperlink r:id="rId75">
         <w:r>
           <w:rPr>
             <w:rStyle w:val="Hyperlink"/>
@@ -15734,7 +15773,7 @@
         <w:rPr/>
         <w:t xml:space="preserve"> and </w:t>
       </w:r>
-      <w:hyperlink r:id="rId75">
+      <w:hyperlink r:id="rId76">
         <w:r>
           <w:rPr>
             <w:rStyle w:val="Hyperlink"/>
@@ -15746,7 +15785,7 @@
         <w:rPr/>
         <w:t xml:space="preserve">. See also </w:t>
       </w:r>
-      <w:hyperlink r:id="rId76">
+      <w:hyperlink r:id="rId77">
         <w:r>
           <w:rPr>
             <w:rStyle w:val="Hyperlink"/>
@@ -15880,7 +15919,7 @@
         <w:rPr/>
         <w:t xml:space="preserve">, </w:t>
       </w:r>
-      <w:hyperlink r:id="rId77">
+      <w:hyperlink r:id="rId78">
         <w:r>
           <w:rPr>
             <w:rStyle w:val="Hyperlink"/>
@@ -15902,7 +15941,7 @@
         <w:rPr/>
         <w:t xml:space="preserve">, see </w:t>
       </w:r>
-      <w:hyperlink r:id="rId78">
+      <w:hyperlink r:id="rId79">
         <w:r>
           <w:rPr>
             <w:rStyle w:val="Hyperlink"/>
@@ -15943,7 +15982,7 @@
         <w:rPr/>
         <w:t xml:space="preserve"> at </w:t>
       </w:r>
-      <w:hyperlink r:id="rId79">
+      <w:hyperlink r:id="rId80">
         <w:r>
           <w:rPr>
             <w:rStyle w:val="Hyperlink"/>
@@ -16052,7 +16091,7 @@
         <w:rPr/>
         <w:t>, the cessation of perception and feeling (</w:t>
       </w:r>
-      <w:hyperlink r:id="rId80">
+      <w:hyperlink r:id="rId81">
         <w:r>
           <w:rPr>
             <w:rStyle w:val="Hyperlink"/>
@@ -16104,7 +16143,7 @@
         <w:rPr/>
         <w:t xml:space="preserve"> (e.g. at </w:t>
       </w:r>
-      <w:hyperlink r:id="rId81">
+      <w:hyperlink r:id="rId82">
         <w:r>
           <w:rPr>
             <w:rStyle w:val="Hyperlink"/>
@@ -16126,7 +16165,7 @@
         <w:rPr/>
         <w:t xml:space="preserve">. (See discussion of </w:t>
       </w:r>
-      <w:hyperlink r:id="rId82">
+      <w:hyperlink r:id="rId83">
         <w:r>
           <w:rPr>
             <w:rStyle w:val="Hyperlink"/>
@@ -16216,7 +16255,7 @@
         <w:rPr/>
         <w:t xml:space="preserve"> is described at </w:t>
       </w:r>
-      <w:hyperlink r:id="rId83">
+      <w:hyperlink r:id="rId84">
         <w:r>
           <w:rPr>
             <w:rStyle w:val="Hyperlink"/>
@@ -16228,7 +16267,7 @@
         <w:rPr/>
         <w:t xml:space="preserve">, </w:t>
       </w:r>
-      <w:hyperlink r:id="rId84">
+      <w:hyperlink r:id="rId85">
         <w:r>
           <w:rPr>
             <w:rStyle w:val="Hyperlink"/>
@@ -16240,7 +16279,7 @@
         <w:rPr/>
         <w:t xml:space="preserve"> and </w:t>
       </w:r>
-      <w:hyperlink r:id="rId85">
+      <w:hyperlink r:id="rId86">
         <w:r>
           <w:rPr>
             <w:rStyle w:val="Hyperlink"/>
@@ -16252,7 +16291,7 @@
         <w:rPr/>
         <w:t xml:space="preserve">, </w:t>
       </w:r>
-      <w:hyperlink r:id="rId86">
+      <w:hyperlink r:id="rId87">
         <w:r>
           <w:rPr>
             <w:rStyle w:val="Hyperlink"/>
@@ -16264,7 +16303,7 @@
         <w:rPr/>
         <w:t>. (</w:t>
       </w:r>
-      <w:hyperlink r:id="rId87">
+      <w:hyperlink r:id="rId88">
         <w:r>
           <w:rPr>
             <w:rStyle w:val="Hyperlink"/>
@@ -16276,7 +16315,7 @@
         <w:rPr/>
         <w:t xml:space="preserve"> is also closely related.) The only difference is the absence of ‘neither sun nor moon’ in the AN passages. The sun and moon seem to have been regarded as belonging to ‘another world’ in ancient India (see </w:t>
       </w:r>
-      <w:hyperlink r:id="rId88">
+      <w:hyperlink r:id="rId89">
         <w:r>
           <w:rPr>
             <w:rStyle w:val="Hyperlink"/>
@@ -16288,7 +16327,7 @@
         <w:rPr/>
         <w:t xml:space="preserve">), and thus the inclusion of this expression does not seem to add anything new. I would regard its addition to </w:t>
       </w:r>
-      <w:hyperlink r:id="rId89">
+      <w:hyperlink r:id="rId90">
         <w:r>
           <w:rPr>
             <w:rStyle w:val="Hyperlink"/>
@@ -16348,7 +16387,7 @@
         <w:tab/>
         <w:t xml:space="preserve">But note that the </w:t>
       </w:r>
-      <w:hyperlink r:id="rId90">
+      <w:hyperlink r:id="rId91">
         <w:r>
           <w:rPr>
             <w:rStyle w:val="Hyperlink"/>
@@ -16399,7 +16438,7 @@
         <w:rPr/>
         <w:t xml:space="preserve">, e.g. at </w:t>
       </w:r>
-      <w:hyperlink r:id="rId91">
+      <w:hyperlink r:id="rId92">
         <w:r>
           <w:rPr>
             <w:rStyle w:val="Hyperlink"/>
@@ -16437,7 +16476,7 @@
         <w:rPr/>
         <w:t xml:space="preserve"> as ‘without object’. However, in relation to </w:t>
       </w:r>
-      <w:hyperlink r:id="rId92">
+      <w:hyperlink r:id="rId93">
         <w:r>
           <w:rPr>
             <w:rStyle w:val="Hyperlink"/>
@@ -16449,7 +16488,7 @@
         <w:rPr/>
         <w:t xml:space="preserve">, </w:t>
       </w:r>
-      <w:hyperlink r:id="rId93">
+      <w:hyperlink r:id="rId94">
         <w:r>
           <w:rPr>
             <w:rStyle w:val="Hyperlink"/>
@@ -16461,7 +16500,7 @@
         <w:rPr/>
         <w:t xml:space="preserve"> &amp; </w:t>
       </w:r>
-      <w:hyperlink r:id="rId94">
+      <w:hyperlink r:id="rId95">
         <w:r>
           <w:rPr>
             <w:rStyle w:val="Hyperlink"/>
@@ -16609,7 +16648,7 @@
         <w:rPr/>
         <w:t xml:space="preserve">, which occurs in the same context at </w:t>
       </w:r>
-      <w:hyperlink r:id="rId95">
+      <w:hyperlink r:id="rId96">
         <w:r>
           <w:rPr>
             <w:rStyle w:val="Hyperlink"/>
@@ -16906,7 +16945,7 @@
         <w:tab/>
         <w:t xml:space="preserve">In the Nikāyas, on a large number of occasions, the six senses, their objects, and the six corresponding classes of consciousness are all said to be impermanent and suffering (e.g. at </w:t>
       </w:r>
-      <w:hyperlink r:id="rId96">
+      <w:hyperlink r:id="rId97">
         <w:r>
           <w:rPr>
             <w:rStyle w:val="Hyperlink"/>
@@ -17158,7 +17197,7 @@
         <w:tab/>
         <w:t xml:space="preserve">See for instance </w:t>
       </w:r>
-      <w:hyperlink r:id="rId97">
+      <w:hyperlink r:id="rId98">
         <w:r>
           <w:rPr>
             <w:rStyle w:val="Hyperlink"/>
@@ -17373,7 +17412,7 @@
         <w:pStyle w:val="WW-footnote-tight-right-cite"/>
         <w:rPr/>
       </w:pPr>
-      <w:hyperlink r:id="rId98">
+      <w:hyperlink r:id="rId99">
         <w:r>
           <w:rPr>
             <w:rStyle w:val="Hyperlink"/>
@@ -17386,7 +17425,7 @@
         <w:br/>
         <w:t xml:space="preserve">(see also: </w:t>
       </w:r>
-      <w:hyperlink r:id="rId99">
+      <w:hyperlink r:id="rId100">
         <w:r>
           <w:rPr>
             <w:rStyle w:val="Hyperlink"/>
@@ -17486,7 +17525,7 @@
         <w:tab/>
         <w:t xml:space="preserve">How the cessation of all feelings can be considered the highest ‘pleasure’ is explained at </w:t>
       </w:r>
-      <w:hyperlink r:id="rId100">
+      <w:hyperlink r:id="rId101">
         <w:r>
           <w:rPr>
             <w:rStyle w:val="Hyperlink"/>
@@ -17690,7 +17729,7 @@
         <w:pStyle w:val="WW-footnote-tight-right-cite"/>
         <w:rPr/>
       </w:pPr>
-      <w:hyperlink r:id="rId101">
+      <w:hyperlink r:id="rId102">
         <w:r>
           <w:rPr>
             <w:rStyle w:val="Hyperlink"/>
@@ -17718,7 +17757,7 @@
         <w:rPr/>
         <w:t xml:space="preserve">; see </w:t>
       </w:r>
-      <w:hyperlink r:id="rId102">
+      <w:hyperlink r:id="rId103">
         <w:r>
           <w:rPr>
             <w:rStyle w:val="Hyperlink"/>
@@ -17885,7 +17924,7 @@
         <w:rPr/>
         <w:t xml:space="preserve">, p.319. (Ven. Bodhi in fact uses the word ‘nonexistence’ rather than cessation. Although the term nonexistence is unfortunate since it implies something as existing prior to final Nibbāna—see </w:t>
       </w:r>
-      <w:hyperlink r:id="rId103">
+      <w:hyperlink r:id="rId104">
         <w:r>
           <w:rPr>
             <w:rStyle w:val="Hyperlink"/>
@@ -17917,7 +17956,7 @@
         <w:rPr/>
         <w:t xml:space="preserve">, are presented as false—it seems to me that Ven. Bodhi actually means nonexistence in the sense of (mere) cessation.) But on a number of occasions the Buddha uses terminology that it seems should be understood in just this way, for instance at </w:t>
       </w:r>
-      <w:hyperlink r:id="rId104">
+      <w:hyperlink r:id="rId105">
         <w:r>
           <w:rPr>
             <w:rStyle w:val="Hyperlink"/>
@@ -17929,7 +17968,7 @@
         <w:rPr/>
         <w:t xml:space="preserve">: ‘on the dissolution of the body, with the ending of life, all that is felt, not being delighted in, will become cool right here’. At the same time it is hardly surprising that the Buddha should not spend too much time proclaiming that the nature of final Nibbāna is just cessation. Such statements are bound to be misunderstood by the vast majority of people because of their sense of a permanent self (the Buddha is in fact disparaged as an annihilationist in the suttas on a number of occasions, for instance at </w:t>
       </w:r>
-      <w:hyperlink r:id="rId105">
+      <w:hyperlink r:id="rId106">
         <w:r>
           <w:rPr>
             <w:rStyle w:val="Hyperlink"/>
@@ -17941,7 +17980,7 @@
         <w:rPr/>
         <w:t xml:space="preserve"> and </w:t>
       </w:r>
-      <w:hyperlink r:id="rId106">
+      <w:hyperlink r:id="rId107">
         <w:r>
           <w:rPr>
             <w:rStyle w:val="Hyperlink"/>

</xml_diff>